<commit_message>
TCC enviado no dia 14/04/2021
</commit_message>
<xml_diff>
--- a/TCC INCLUDING.docx
+++ b/TCC INCLUDING.docx
@@ -4815,7 +4815,7 @@
               <w:vertAlign w:val="baseline"/>
               <w:rtl w:val="0"/>
             </w:rPr>
-            <w:t xml:space="preserve">9</w:t>
+            <w:t xml:space="preserve">10</w:t>
           </w:r>
           <w:r>
             <w:fldChar w:fldCharType="end"/>
@@ -4886,94 +4886,6 @@
           <w:r>
             <w:fldChar w:fldCharType="begin"/>
             <w:instrText xml:space="preserve"> PAGEREF _n0b6lxpws59o \h </w:instrText>
-            <w:fldChar w:fldCharType="separate"/>
-          </w:r>
-          <w:r>
-            <w:rPr>
-              <w:rFonts w:ascii="Times New Roman" w:cs="Times New Roman" w:eastAsia="Times New Roman" w:hAnsi="Times New Roman"/>
-              <w:b w:val="1"/>
-              <w:i w:val="0"/>
-              <w:smallCaps w:val="0"/>
-              <w:strike w:val="0"/>
-              <w:color w:val="000000"/>
-              <w:sz w:val="24"/>
-              <w:szCs w:val="24"/>
-              <w:u w:val="none"/>
-              <w:shd w:fill="auto" w:val="clear"/>
-              <w:vertAlign w:val="baseline"/>
-              <w:rtl w:val="0"/>
-            </w:rPr>
-            <w:t xml:space="preserve">11</w:t>
-          </w:r>
-          <w:r>
-            <w:fldChar w:fldCharType="end"/>
-          </w:r>
-          <w:r>
-            <w:rPr>
-              <w:rtl w:val="0"/>
-            </w:rPr>
-          </w:r>
-        </w:p>
-        <w:p>
-          <w:pPr>
-            <w:tabs>
-              <w:tab w:val="right" w:pos="9025.511811023624"/>
-            </w:tabs>
-            <w:spacing w:before="200" w:line="240" w:lineRule="auto"/>
-            <w:ind w:left="0" w:firstLine="0"/>
-            <w:rPr>
-              <w:rFonts w:ascii="Times New Roman" w:cs="Times New Roman" w:eastAsia="Times New Roman" w:hAnsi="Times New Roman"/>
-              <w:b w:val="1"/>
-              <w:i w:val="0"/>
-              <w:smallCaps w:val="0"/>
-              <w:strike w:val="0"/>
-              <w:color w:val="000000"/>
-              <w:sz w:val="24"/>
-              <w:szCs w:val="24"/>
-              <w:u w:val="none"/>
-              <w:shd w:fill="auto" w:val="clear"/>
-              <w:vertAlign w:val="baseline"/>
-            </w:rPr>
-          </w:pPr>
-          <w:hyperlink w:anchor="_un4jxk55u7iw">
-            <w:r>
-              <w:rPr>
-                <w:rFonts w:ascii="Times New Roman" w:cs="Times New Roman" w:eastAsia="Times New Roman" w:hAnsi="Times New Roman"/>
-                <w:b w:val="1"/>
-                <w:i w:val="0"/>
-                <w:smallCaps w:val="0"/>
-                <w:strike w:val="0"/>
-                <w:color w:val="000000"/>
-                <w:sz w:val="24"/>
-                <w:szCs w:val="24"/>
-                <w:u w:val="none"/>
-                <w:shd w:fill="auto" w:val="clear"/>
-                <w:vertAlign w:val="baseline"/>
-                <w:rtl w:val="0"/>
-              </w:rPr>
-              <w:t xml:space="preserve">PESQUISA</w:t>
-            </w:r>
-          </w:hyperlink>
-          <w:r>
-            <w:rPr>
-              <w:rFonts w:ascii="Times New Roman" w:cs="Times New Roman" w:eastAsia="Times New Roman" w:hAnsi="Times New Roman"/>
-              <w:b w:val="1"/>
-              <w:i w:val="0"/>
-              <w:smallCaps w:val="0"/>
-              <w:strike w:val="0"/>
-              <w:color w:val="000000"/>
-              <w:sz w:val="24"/>
-              <w:szCs w:val="24"/>
-              <w:u w:val="none"/>
-              <w:shd w:fill="auto" w:val="clear"/>
-              <w:vertAlign w:val="baseline"/>
-              <w:rtl w:val="0"/>
-            </w:rPr>
-            <w:tab/>
-          </w:r>
-          <w:r>
-            <w:fldChar w:fldCharType="begin"/>
-            <w:instrText xml:space="preserve"> PAGEREF _un4jxk55u7iw \h </w:instrText>
             <w:fldChar w:fldCharType="separate"/>
           </w:r>
           <w:r>
@@ -5023,7 +4935,7 @@
               <w:vertAlign w:val="baseline"/>
             </w:rPr>
           </w:pPr>
-          <w:hyperlink w:anchor="_hnmcgepul7rl">
+          <w:hyperlink w:anchor="_un4jxk55u7iw">
             <w:r>
               <w:rPr>
                 <w:rFonts w:ascii="Times New Roman" w:cs="Times New Roman" w:eastAsia="Times New Roman" w:hAnsi="Times New Roman"/>
@@ -5039,7 +4951,7 @@
                 <w:vertAlign w:val="baseline"/>
                 <w:rtl w:val="0"/>
               </w:rPr>
-              <w:t xml:space="preserve">PROBLEMA</w:t>
+              <w:t xml:space="preserve">PESQUISA</w:t>
             </w:r>
           </w:hyperlink>
           <w:r>
@@ -5061,7 +4973,7 @@
           </w:r>
           <w:r>
             <w:fldChar w:fldCharType="begin"/>
-            <w:instrText xml:space="preserve"> PAGEREF _hnmcgepul7rl \h </w:instrText>
+            <w:instrText xml:space="preserve"> PAGEREF _un4jxk55u7iw \h </w:instrText>
             <w:fldChar w:fldCharType="separate"/>
           </w:r>
           <w:r>
@@ -5079,7 +4991,7 @@
               <w:vertAlign w:val="baseline"/>
               <w:rtl w:val="0"/>
             </w:rPr>
-            <w:t xml:space="preserve">14</w:t>
+            <w:t xml:space="preserve">13</w:t>
           </w:r>
           <w:r>
             <w:fldChar w:fldCharType="end"/>
@@ -5111,7 +5023,7 @@
               <w:vertAlign w:val="baseline"/>
             </w:rPr>
           </w:pPr>
-          <w:hyperlink w:anchor="_pufzyhc3dhof">
+          <w:hyperlink w:anchor="_hnmcgepul7rl">
             <w:r>
               <w:rPr>
                 <w:rFonts w:ascii="Times New Roman" w:cs="Times New Roman" w:eastAsia="Times New Roman" w:hAnsi="Times New Roman"/>
@@ -5127,7 +5039,7 @@
                 <w:vertAlign w:val="baseline"/>
                 <w:rtl w:val="0"/>
               </w:rPr>
-              <w:t xml:space="preserve">HIPÓTESE</w:t>
+              <w:t xml:space="preserve">PROBLEMA</w:t>
             </w:r>
           </w:hyperlink>
           <w:r>
@@ -5149,7 +5061,7 @@
           </w:r>
           <w:r>
             <w:fldChar w:fldCharType="begin"/>
-            <w:instrText xml:space="preserve"> PAGEREF _pufzyhc3dhof \h </w:instrText>
+            <w:instrText xml:space="preserve"> PAGEREF _hnmcgepul7rl \h </w:instrText>
             <w:fldChar w:fldCharType="separate"/>
           </w:r>
           <w:r>
@@ -5199,7 +5111,7 @@
               <w:vertAlign w:val="baseline"/>
             </w:rPr>
           </w:pPr>
-          <w:hyperlink w:anchor="_1j01ycfk9g7a">
+          <w:hyperlink w:anchor="_pufzyhc3dhof">
             <w:r>
               <w:rPr>
                 <w:rFonts w:ascii="Times New Roman" w:cs="Times New Roman" w:eastAsia="Times New Roman" w:hAnsi="Times New Roman"/>
@@ -5215,7 +5127,7 @@
                 <w:vertAlign w:val="baseline"/>
                 <w:rtl w:val="0"/>
               </w:rPr>
-              <w:t xml:space="preserve">OBJETIVOS</w:t>
+              <w:t xml:space="preserve">HIPÓTESE</w:t>
             </w:r>
           </w:hyperlink>
           <w:r>
@@ -5237,7 +5149,7 @@
           </w:r>
           <w:r>
             <w:fldChar w:fldCharType="begin"/>
-            <w:instrText xml:space="preserve"> PAGEREF _1j01ycfk9g7a \h </w:instrText>
+            <w:instrText xml:space="preserve"> PAGEREF _pufzyhc3dhof \h </w:instrText>
             <w:fldChar w:fldCharType="separate"/>
           </w:r>
           <w:r>
@@ -5287,7 +5199,7 @@
               <w:vertAlign w:val="baseline"/>
             </w:rPr>
           </w:pPr>
-          <w:hyperlink w:anchor="_1zljczeh5ehv">
+          <w:hyperlink w:anchor="_1j01ycfk9g7a">
             <w:r>
               <w:rPr>
                 <w:rFonts w:ascii="Times New Roman" w:cs="Times New Roman" w:eastAsia="Times New Roman" w:hAnsi="Times New Roman"/>
@@ -5303,7 +5215,7 @@
                 <w:vertAlign w:val="baseline"/>
                 <w:rtl w:val="0"/>
               </w:rPr>
-              <w:t xml:space="preserve">METODOLOGIA</w:t>
+              <w:t xml:space="preserve">OBJETIVOS</w:t>
             </w:r>
           </w:hyperlink>
           <w:r>
@@ -5325,7 +5237,7 @@
           </w:r>
           <w:r>
             <w:fldChar w:fldCharType="begin"/>
-            <w:instrText xml:space="preserve"> PAGEREF _1zljczeh5ehv \h </w:instrText>
+            <w:instrText xml:space="preserve"> PAGEREF _1j01ycfk9g7a \h </w:instrText>
             <w:fldChar w:fldCharType="separate"/>
           </w:r>
           <w:r>
@@ -5375,7 +5287,7 @@
               <w:vertAlign w:val="baseline"/>
             </w:rPr>
           </w:pPr>
-          <w:hyperlink w:anchor="_j0i99nnb9mv0">
+          <w:hyperlink w:anchor="_1zljczeh5ehv">
             <w:r>
               <w:rPr>
                 <w:rFonts w:ascii="Times New Roman" w:cs="Times New Roman" w:eastAsia="Times New Roman" w:hAnsi="Times New Roman"/>
@@ -5391,7 +5303,7 @@
                 <w:vertAlign w:val="baseline"/>
                 <w:rtl w:val="0"/>
               </w:rPr>
-              <w:t xml:space="preserve">FERRAMENTAS A IMPLEMENTAR</w:t>
+              <w:t xml:space="preserve">METODOLOGIA</w:t>
             </w:r>
           </w:hyperlink>
           <w:r>
@@ -5413,7 +5325,7 @@
           </w:r>
           <w:r>
             <w:fldChar w:fldCharType="begin"/>
-            <w:instrText xml:space="preserve"> PAGEREF _j0i99nnb9mv0 \h </w:instrText>
+            <w:instrText xml:space="preserve"> PAGEREF _1zljczeh5ehv \h </w:instrText>
             <w:fldChar w:fldCharType="separate"/>
           </w:r>
           <w:r>
@@ -5463,7 +5375,7 @@
               <w:vertAlign w:val="baseline"/>
             </w:rPr>
           </w:pPr>
-          <w:hyperlink w:anchor="_20mtv6je1jzn">
+          <w:hyperlink w:anchor="_j0i99nnb9mv0">
             <w:r>
               <w:rPr>
                 <w:rFonts w:ascii="Times New Roman" w:cs="Times New Roman" w:eastAsia="Times New Roman" w:hAnsi="Times New Roman"/>
@@ -5479,7 +5391,7 @@
                 <w:vertAlign w:val="baseline"/>
                 <w:rtl w:val="0"/>
               </w:rPr>
-              <w:t xml:space="preserve">QUESTIONÁRIO</w:t>
+              <w:t xml:space="preserve">FERRAMENTAS A IMPLEMENTAR</w:t>
             </w:r>
           </w:hyperlink>
           <w:r>
@@ -5501,7 +5413,7 @@
           </w:r>
           <w:r>
             <w:fldChar w:fldCharType="begin"/>
-            <w:instrText xml:space="preserve"> PAGEREF _20mtv6je1jzn \h </w:instrText>
+            <w:instrText xml:space="preserve"> PAGEREF _j0i99nnb9mv0 \h </w:instrText>
             <w:fldChar w:fldCharType="separate"/>
           </w:r>
           <w:r>
@@ -5551,7 +5463,7 @@
               <w:vertAlign w:val="baseline"/>
             </w:rPr>
           </w:pPr>
-          <w:hyperlink w:anchor="_h0l4svkt0dmx">
+          <w:hyperlink w:anchor="_20mtv6je1jzn">
             <w:r>
               <w:rPr>
                 <w:rFonts w:ascii="Times New Roman" w:cs="Times New Roman" w:eastAsia="Times New Roman" w:hAnsi="Times New Roman"/>
@@ -5567,7 +5479,7 @@
                 <w:vertAlign w:val="baseline"/>
                 <w:rtl w:val="0"/>
               </w:rPr>
-              <w:t xml:space="preserve">DADOS OBTIDOS</w:t>
+              <w:t xml:space="preserve">QUESTIONÁRIO</w:t>
             </w:r>
           </w:hyperlink>
           <w:r>
@@ -5589,7 +5501,7 @@
           </w:r>
           <w:r>
             <w:fldChar w:fldCharType="begin"/>
-            <w:instrText xml:space="preserve"> PAGEREF _h0l4svkt0dmx \h </w:instrText>
+            <w:instrText xml:space="preserve"> PAGEREF _20mtv6je1jzn \h </w:instrText>
             <w:fldChar w:fldCharType="separate"/>
           </w:r>
           <w:r>
@@ -5639,7 +5551,7 @@
               <w:vertAlign w:val="baseline"/>
             </w:rPr>
           </w:pPr>
-          <w:hyperlink w:anchor="_xe3473tdbza8">
+          <w:hyperlink w:anchor="_h0l4svkt0dmx">
             <w:r>
               <w:rPr>
                 <w:rFonts w:ascii="Times New Roman" w:cs="Times New Roman" w:eastAsia="Times New Roman" w:hAnsi="Times New Roman"/>
@@ -5655,7 +5567,7 @@
                 <w:vertAlign w:val="baseline"/>
                 <w:rtl w:val="0"/>
               </w:rPr>
-              <w:t xml:space="preserve">ANÁLISE DE DADOS</w:t>
+              <w:t xml:space="preserve">DADOS OBTIDOS</w:t>
             </w:r>
           </w:hyperlink>
           <w:r>
@@ -5677,7 +5589,7 @@
           </w:r>
           <w:r>
             <w:fldChar w:fldCharType="begin"/>
-            <w:instrText xml:space="preserve"> PAGEREF _xe3473tdbza8 \h </w:instrText>
+            <w:instrText xml:space="preserve"> PAGEREF _h0l4svkt0dmx \h </w:instrText>
             <w:fldChar w:fldCharType="separate"/>
           </w:r>
           <w:r>
@@ -5727,7 +5639,7 @@
               <w:vertAlign w:val="baseline"/>
             </w:rPr>
           </w:pPr>
-          <w:hyperlink w:anchor="_2rfsuc5fw7a9">
+          <w:hyperlink w:anchor="_xe3473tdbza8">
             <w:r>
               <w:rPr>
                 <w:rFonts w:ascii="Times New Roman" w:cs="Times New Roman" w:eastAsia="Times New Roman" w:hAnsi="Times New Roman"/>
@@ -5743,7 +5655,7 @@
                 <w:vertAlign w:val="baseline"/>
                 <w:rtl w:val="0"/>
               </w:rPr>
-              <w:t xml:space="preserve">CRONOGRAMA</w:t>
+              <w:t xml:space="preserve">ANÁLISE DE DADOS</w:t>
             </w:r>
           </w:hyperlink>
           <w:r>
@@ -5765,7 +5677,7 @@
           </w:r>
           <w:r>
             <w:fldChar w:fldCharType="begin"/>
-            <w:instrText xml:space="preserve"> PAGEREF _2rfsuc5fw7a9 \h </w:instrText>
+            <w:instrText xml:space="preserve"> PAGEREF _xe3473tdbza8 \h </w:instrText>
             <w:fldChar w:fldCharType="separate"/>
           </w:r>
           <w:r>
@@ -5815,7 +5727,7 @@
               <w:vertAlign w:val="baseline"/>
             </w:rPr>
           </w:pPr>
-          <w:hyperlink w:anchor="_8446oek4fz94">
+          <w:hyperlink w:anchor="_2rfsuc5fw7a9">
             <w:r>
               <w:rPr>
                 <w:rFonts w:ascii="Times New Roman" w:cs="Times New Roman" w:eastAsia="Times New Roman" w:hAnsi="Times New Roman"/>
@@ -5831,7 +5743,7 @@
                 <w:vertAlign w:val="baseline"/>
                 <w:rtl w:val="0"/>
               </w:rPr>
-              <w:t xml:space="preserve">ORÇAMENTO</w:t>
+              <w:t xml:space="preserve">CRONOGRAMA</w:t>
             </w:r>
           </w:hyperlink>
           <w:r>
@@ -5853,7 +5765,7 @@
           </w:r>
           <w:r>
             <w:fldChar w:fldCharType="begin"/>
-            <w:instrText xml:space="preserve"> PAGEREF _8446oek4fz94 \h </w:instrText>
+            <w:instrText xml:space="preserve"> PAGEREF _2rfsuc5fw7a9 \h </w:instrText>
             <w:fldChar w:fldCharType="separate"/>
           </w:r>
           <w:r>
@@ -5903,7 +5815,7 @@
               <w:vertAlign w:val="baseline"/>
             </w:rPr>
           </w:pPr>
-          <w:hyperlink w:anchor="_bxjljc4ycpzg">
+          <w:hyperlink w:anchor="_8446oek4fz94">
             <w:r>
               <w:rPr>
                 <w:rFonts w:ascii="Times New Roman" w:cs="Times New Roman" w:eastAsia="Times New Roman" w:hAnsi="Times New Roman"/>
@@ -5919,7 +5831,7 @@
                 <w:vertAlign w:val="baseline"/>
                 <w:rtl w:val="0"/>
               </w:rPr>
-              <w:t xml:space="preserve">PROTÓTIPO DE TELAS</w:t>
+              <w:t xml:space="preserve">ORÇAMENTO</w:t>
             </w:r>
           </w:hyperlink>
           <w:r>
@@ -5941,7 +5853,7 @@
           </w:r>
           <w:r>
             <w:fldChar w:fldCharType="begin"/>
-            <w:instrText xml:space="preserve"> PAGEREF _bxjljc4ycpzg \h </w:instrText>
+            <w:instrText xml:space="preserve"> PAGEREF _8446oek4fz94 \h </w:instrText>
             <w:fldChar w:fldCharType="separate"/>
           </w:r>
           <w:r>
@@ -5991,7 +5903,7 @@
               <w:vertAlign w:val="baseline"/>
             </w:rPr>
           </w:pPr>
-          <w:hyperlink w:anchor="_6yuztwginmlg">
+          <w:hyperlink w:anchor="_bxjljc4ycpzg">
             <w:r>
               <w:rPr>
                 <w:rFonts w:ascii="Times New Roman" w:cs="Times New Roman" w:eastAsia="Times New Roman" w:hAnsi="Times New Roman"/>
@@ -6007,7 +5919,95 @@
                 <w:vertAlign w:val="baseline"/>
                 <w:rtl w:val="0"/>
               </w:rPr>
-              <w:t xml:space="preserve">CONSIDERAÇÕES FINAIS</w:t>
+              <w:t xml:space="preserve">PROTÓTIPO DE TELAS</w:t>
+            </w:r>
+          </w:hyperlink>
+          <w:r>
+            <w:rPr>
+              <w:rFonts w:ascii="Times New Roman" w:cs="Times New Roman" w:eastAsia="Times New Roman" w:hAnsi="Times New Roman"/>
+              <w:b w:val="1"/>
+              <w:i w:val="0"/>
+              <w:smallCaps w:val="0"/>
+              <w:strike w:val="0"/>
+              <w:color w:val="000000"/>
+              <w:sz w:val="24"/>
+              <w:szCs w:val="24"/>
+              <w:u w:val="none"/>
+              <w:shd w:fill="auto" w:val="clear"/>
+              <w:vertAlign w:val="baseline"/>
+              <w:rtl w:val="0"/>
+            </w:rPr>
+            <w:tab/>
+          </w:r>
+          <w:r>
+            <w:fldChar w:fldCharType="begin"/>
+            <w:instrText xml:space="preserve"> PAGEREF _bxjljc4ycpzg \h </w:instrText>
+            <w:fldChar w:fldCharType="separate"/>
+          </w:r>
+          <w:r>
+            <w:rPr>
+              <w:rFonts w:ascii="Times New Roman" w:cs="Times New Roman" w:eastAsia="Times New Roman" w:hAnsi="Times New Roman"/>
+              <w:b w:val="1"/>
+              <w:i w:val="0"/>
+              <w:smallCaps w:val="0"/>
+              <w:strike w:val="0"/>
+              <w:color w:val="000000"/>
+              <w:sz w:val="24"/>
+              <w:szCs w:val="24"/>
+              <w:u w:val="none"/>
+              <w:shd w:fill="auto" w:val="clear"/>
+              <w:vertAlign w:val="baseline"/>
+              <w:rtl w:val="0"/>
+            </w:rPr>
+            <w:t xml:space="preserve">25</w:t>
+          </w:r>
+          <w:r>
+            <w:fldChar w:fldCharType="end"/>
+          </w:r>
+          <w:r>
+            <w:rPr>
+              <w:rtl w:val="0"/>
+            </w:rPr>
+          </w:r>
+        </w:p>
+        <w:p>
+          <w:pPr>
+            <w:tabs>
+              <w:tab w:val="right" w:pos="9025.511811023624"/>
+            </w:tabs>
+            <w:spacing w:before="200" w:line="240" w:lineRule="auto"/>
+            <w:ind w:left="0" w:firstLine="0"/>
+            <w:rPr>
+              <w:rFonts w:ascii="Times New Roman" w:cs="Times New Roman" w:eastAsia="Times New Roman" w:hAnsi="Times New Roman"/>
+              <w:b w:val="1"/>
+              <w:i w:val="0"/>
+              <w:smallCaps w:val="0"/>
+              <w:strike w:val="0"/>
+              <w:color w:val="000000"/>
+              <w:sz w:val="24"/>
+              <w:szCs w:val="24"/>
+              <w:u w:val="none"/>
+              <w:shd w:fill="auto" w:val="clear"/>
+              <w:vertAlign w:val="baseline"/>
+            </w:rPr>
+          </w:pPr>
+          <w:hyperlink w:anchor="_6yuztwginmlg">
+            <w:r>
+              <w:rPr>
+                <w:rFonts w:ascii="Times New Roman" w:cs="Times New Roman" w:eastAsia="Times New Roman" w:hAnsi="Times New Roman"/>
+                <w:b w:val="1"/>
+                <w:i w:val="0"/>
+                <w:smallCaps w:val="0"/>
+                <w:strike w:val="0"/>
+                <w:color w:val="000000"/>
+                <w:sz w:val="24"/>
+                <w:szCs w:val="24"/>
+                <w:u w:val="none"/>
+                <w:shd w:fill="auto" w:val="clear"/>
+                <w:vertAlign w:val="baseline"/>
+                <w:rtl w:val="0"/>
+              </w:rPr>
+              <w:t xml:space="preserve">DIAGRAMAS DE CASO DE USO</w:t>
             </w:r>
           </w:hyperlink>
           <w:r>
@@ -6047,7 +6047,145 @@
               <w:vertAlign w:val="baseline"/>
               <w:rtl w:val="0"/>
             </w:rPr>
-            <w:t xml:space="preserve">28</w:t>
+            <w:t xml:space="preserve">29</w:t>
+          </w:r>
+          <w:r>
+            <w:fldChar w:fldCharType="end"/>
+          </w:r>
+          <w:r>
+            <w:rPr>
+              <w:rtl w:val="0"/>
+            </w:rPr>
+          </w:r>
+        </w:p>
+        <w:p>
+          <w:pPr>
+            <w:tabs>
+              <w:tab w:val="right" w:pos="9025.511811023624"/>
+            </w:tabs>
+            <w:spacing w:before="200" w:line="240" w:lineRule="auto"/>
+            <w:ind w:left="0" w:firstLine="0"/>
+            <w:rPr/>
+          </w:pPr>
+          <w:hyperlink w:anchor="_4krcgrto93mv">
+            <w:r>
+              <w:rPr>
+                <w:b w:val="1"/>
+                <w:rtl w:val="0"/>
+              </w:rPr>
+              <w:t xml:space="preserve">DIAGRAMA DE CLASSE</w:t>
+            </w:r>
+          </w:hyperlink>
+          <w:r>
+            <w:rPr>
+              <w:b w:val="1"/>
+              <w:rtl w:val="0"/>
+            </w:rPr>
+            <w:tab/>
+          </w:r>
+          <w:r>
+            <w:fldChar w:fldCharType="begin"/>
+            <w:instrText xml:space="preserve"> PAGEREF _4krcgrto93mv \h </w:instrText>
+            <w:fldChar w:fldCharType="separate"/>
+          </w:r>
+          <w:r>
+            <w:rPr>
+              <w:b w:val="1"/>
+              <w:rtl w:val="0"/>
+            </w:rPr>
+            <w:t xml:space="preserve">31</w:t>
+          </w:r>
+          <w:r>
+            <w:fldChar w:fldCharType="end"/>
+          </w:r>
+          <w:r>
+            <w:rPr>
+              <w:rtl w:val="0"/>
+            </w:rPr>
+          </w:r>
+        </w:p>
+        <w:p>
+          <w:pPr>
+            <w:tabs>
+              <w:tab w:val="right" w:pos="9025.511811023624"/>
+            </w:tabs>
+            <w:spacing w:before="200" w:line="240" w:lineRule="auto"/>
+            <w:ind w:left="0" w:firstLine="0"/>
+            <w:rPr/>
+          </w:pPr>
+          <w:hyperlink w:anchor="_nrqpbdjrg8bb">
+            <w:r>
+              <w:rPr>
+                <w:b w:val="1"/>
+                <w:rtl w:val="0"/>
+              </w:rPr>
+              <w:t xml:space="preserve">MODELO ENTIDADE RELACIONAMENTO</w:t>
+            </w:r>
+          </w:hyperlink>
+          <w:r>
+            <w:rPr>
+              <w:b w:val="1"/>
+              <w:rtl w:val="0"/>
+            </w:rPr>
+            <w:tab/>
+          </w:r>
+          <w:r>
+            <w:fldChar w:fldCharType="begin"/>
+            <w:instrText xml:space="preserve"> PAGEREF _nrqpbdjrg8bb \h </w:instrText>
+            <w:fldChar w:fldCharType="separate"/>
+          </w:r>
+          <w:r>
+            <w:rPr>
+              <w:b w:val="1"/>
+              <w:rtl w:val="0"/>
+            </w:rPr>
+            <w:t xml:space="preserve">32</w:t>
+          </w:r>
+          <w:r>
+            <w:fldChar w:fldCharType="end"/>
+          </w:r>
+          <w:r>
+            <w:rPr>
+              <w:rtl w:val="0"/>
+            </w:rPr>
+          </w:r>
+        </w:p>
+        <w:p>
+          <w:pPr>
+            <w:tabs>
+              <w:tab w:val="right" w:pos="9025.511811023624"/>
+            </w:tabs>
+            <w:spacing w:before="200" w:line="240" w:lineRule="auto"/>
+            <w:ind w:left="0" w:firstLine="0"/>
+            <w:rPr/>
+          </w:pPr>
+          <w:hyperlink w:anchor="_4tkwc99kcoku">
+            <w:r>
+              <w:rPr>
+                <w:b w:val="1"/>
+                <w:rtl w:val="0"/>
+              </w:rPr>
+              <w:t xml:space="preserve">CONSIDERAÇÕES FINAIS</w:t>
+            </w:r>
+          </w:hyperlink>
+          <w:r>
+            <w:rPr>
+              <w:b w:val="1"/>
+              <w:rtl w:val="0"/>
+            </w:rPr>
+            <w:tab/>
+          </w:r>
+          <w:r>
+            <w:fldChar w:fldCharType="begin"/>
+            <w:instrText xml:space="preserve"> PAGEREF _4tkwc99kcoku \h </w:instrText>
+            <w:fldChar w:fldCharType="separate"/>
+          </w:r>
+          <w:r>
+            <w:rPr>
+              <w:b w:val="1"/>
+              <w:rtl w:val="0"/>
+            </w:rPr>
+            <w:t xml:space="preserve">33</w:t>
           </w:r>
           <w:r>
             <w:fldChar w:fldCharType="end"/>
@@ -6135,7 +6273,7 @@
               <w:vertAlign w:val="baseline"/>
               <w:rtl w:val="0"/>
             </w:rPr>
-            <w:t xml:space="preserve">29</w:t>
+            <w:t xml:space="preserve">34</w:t>
           </w:r>
           <w:r>
             <w:fldChar w:fldCharType="end"/>
@@ -6223,7 +6361,7 @@
               <w:vertAlign w:val="baseline"/>
               <w:rtl w:val="0"/>
             </w:rPr>
-            <w:t xml:space="preserve">31</w:t>
+            <w:t xml:space="preserve">36</w:t>
           </w:r>
           <w:r>
             <w:fldChar w:fldCharType="end"/>
@@ -6255,12 +6393,9 @@
         <w:jc w:val="left"/>
         <w:rPr/>
       </w:pPr>
-      <w:bookmarkStart w:colFirst="0" w:colLast="0" w:name="_smejb3nwz1r2" w:id="16"/>
+      <w:bookmarkStart w:colFirst="0" w:colLast="0" w:name="_ike68iamhlq" w:id="16"/>
       <w:bookmarkEnd w:id="16"/>
       <w:r>
-        <w:br w:type="page"/>
-      </w:r>
-      <w:r>
         <w:rPr>
           <w:rtl w:val="0"/>
         </w:rPr>
@@ -6271,21 +6406,8 @@
         <w:pStyle w:val="Heading1"/>
         <w:rPr/>
       </w:pPr>
-      <w:bookmarkStart w:colFirst="0" w:colLast="0" w:name="_ike68iamhlq" w:id="17"/>
+      <w:bookmarkStart w:colFirst="0" w:colLast="0" w:name="_r34127irpgv" w:id="17"/>
       <w:bookmarkEnd w:id="17"/>
-      <w:r>
-        <w:rPr>
-          <w:rtl w:val="0"/>
-        </w:rPr>
-      </w:r>
-    </w:p>
-    <w:p>
-      <w:pPr>
-        <w:pStyle w:val="Heading1"/>
-        <w:rPr/>
-      </w:pPr>
-      <w:bookmarkStart w:colFirst="0" w:colLast="0" w:name="_r34127irpgv" w:id="18"/>
-      <w:bookmarkEnd w:id="18"/>
       <w:r>
         <w:rPr>
           <w:rtl w:val="0"/>
@@ -6498,8 +6620,8 @@
           <w:szCs w:val="28"/>
         </w:rPr>
       </w:pPr>
-      <w:bookmarkStart w:colFirst="0" w:colLast="0" w:name="_fl6v1684mqe" w:id="19"/>
-      <w:bookmarkEnd w:id="19"/>
+      <w:bookmarkStart w:colFirst="0" w:colLast="0" w:name="_fl6v1684mqe" w:id="18"/>
+      <w:bookmarkEnd w:id="18"/>
       <w:r>
         <w:rPr>
           <w:rtl w:val="0"/>
@@ -6517,24 +6639,24 @@
         <w:jc w:val="center"/>
         <w:rPr/>
       </w:pPr>
-      <w:bookmarkStart w:colFirst="0" w:colLast="0" w:name="_32vk2awyrqon" w:id="20"/>
+      <w:bookmarkStart w:colFirst="0" w:colLast="0" w:name="_32vk2awyrqon" w:id="19"/>
+      <w:bookmarkEnd w:id="19"/>
+      <w:r>
+        <w:br w:type="page"/>
+      </w:r>
+      <w:r>
+        <w:rPr>
+          <w:rtl w:val="0"/>
+        </w:rPr>
+      </w:r>
+    </w:p>
+    <w:p>
+      <w:pPr>
+        <w:pStyle w:val="Heading1"/>
+        <w:rPr/>
+      </w:pPr>
+      <w:bookmarkStart w:colFirst="0" w:colLast="0" w:name="_n0b6lxpws59o" w:id="20"/>
       <w:bookmarkEnd w:id="20"/>
-      <w:r>
-        <w:br w:type="page"/>
-      </w:r>
-      <w:r>
-        <w:rPr>
-          <w:rtl w:val="0"/>
-        </w:rPr>
-      </w:r>
-    </w:p>
-    <w:p>
-      <w:pPr>
-        <w:pStyle w:val="Heading1"/>
-        <w:rPr/>
-      </w:pPr>
-      <w:bookmarkStart w:colFirst="0" w:colLast="0" w:name="_n0b6lxpws59o" w:id="21"/>
-      <w:bookmarkEnd w:id="21"/>
       <w:r>
         <w:rPr>
           <w:rtl w:val="0"/>
@@ -6775,24 +6897,24 @@
         <w:jc w:val="left"/>
         <w:rPr/>
       </w:pPr>
-      <w:bookmarkStart w:colFirst="0" w:colLast="0" w:name="_w5swe7uwhvrv" w:id="22"/>
+      <w:bookmarkStart w:colFirst="0" w:colLast="0" w:name="_w5swe7uwhvrv" w:id="21"/>
+      <w:bookmarkEnd w:id="21"/>
+      <w:r>
+        <w:br w:type="page"/>
+      </w:r>
+      <w:r>
+        <w:rPr>
+          <w:rtl w:val="0"/>
+        </w:rPr>
+      </w:r>
+    </w:p>
+    <w:p>
+      <w:pPr>
+        <w:pStyle w:val="Heading1"/>
+        <w:rPr/>
+      </w:pPr>
+      <w:bookmarkStart w:colFirst="0" w:colLast="0" w:name="_un4jxk55u7iw" w:id="22"/>
       <w:bookmarkEnd w:id="22"/>
-      <w:r>
-        <w:br w:type="page"/>
-      </w:r>
-      <w:r>
-        <w:rPr>
-          <w:rtl w:val="0"/>
-        </w:rPr>
-      </w:r>
-    </w:p>
-    <w:p>
-      <w:pPr>
-        <w:pStyle w:val="Heading1"/>
-        <w:rPr/>
-      </w:pPr>
-      <w:bookmarkStart w:colFirst="0" w:colLast="0" w:name="_un4jxk55u7iw" w:id="23"/>
-      <w:bookmarkEnd w:id="23"/>
       <w:r>
         <w:rPr>
           <w:rtl w:val="0"/>
@@ -7183,24 +7305,24 @@
         <w:pStyle w:val="Heading1"/>
         <w:rPr/>
       </w:pPr>
-      <w:bookmarkStart w:colFirst="0" w:colLast="0" w:name="_y4chkkoj4dhp" w:id="24"/>
+      <w:bookmarkStart w:colFirst="0" w:colLast="0" w:name="_y4chkkoj4dhp" w:id="23"/>
+      <w:bookmarkEnd w:id="23"/>
+      <w:r>
+        <w:br w:type="page"/>
+      </w:r>
+      <w:r>
+        <w:rPr>
+          <w:rtl w:val="0"/>
+        </w:rPr>
+      </w:r>
+    </w:p>
+    <w:p>
+      <w:pPr>
+        <w:pStyle w:val="Heading1"/>
+        <w:rPr/>
+      </w:pPr>
+      <w:bookmarkStart w:colFirst="0" w:colLast="0" w:name="_hnmcgepul7rl" w:id="24"/>
       <w:bookmarkEnd w:id="24"/>
-      <w:r>
-        <w:br w:type="page"/>
-      </w:r>
-      <w:r>
-        <w:rPr>
-          <w:rtl w:val="0"/>
-        </w:rPr>
-      </w:r>
-    </w:p>
-    <w:p>
-      <w:pPr>
-        <w:pStyle w:val="Heading1"/>
-        <w:rPr/>
-      </w:pPr>
-      <w:bookmarkStart w:colFirst="0" w:colLast="0" w:name="_hnmcgepul7rl" w:id="25"/>
-      <w:bookmarkEnd w:id="25"/>
       <w:r>
         <w:rPr>
           <w:rtl w:val="0"/>
@@ -7487,8 +7609,8 @@
         <w:jc w:val="left"/>
         <w:rPr/>
       </w:pPr>
-      <w:bookmarkStart w:colFirst="0" w:colLast="0" w:name="_1ksv4uv" w:id="26"/>
-      <w:bookmarkEnd w:id="26"/>
+      <w:bookmarkStart w:colFirst="0" w:colLast="0" w:name="_1ksv4uv" w:id="25"/>
+      <w:bookmarkEnd w:id="25"/>
       <w:r>
         <w:rPr>
           <w:rtl w:val="0"/>
@@ -7506,24 +7628,24 @@
         <w:jc w:val="left"/>
         <w:rPr/>
       </w:pPr>
-      <w:bookmarkStart w:colFirst="0" w:colLast="0" w:name="_gcpemnw430mu" w:id="27"/>
+      <w:bookmarkStart w:colFirst="0" w:colLast="0" w:name="_gcpemnw430mu" w:id="26"/>
+      <w:bookmarkEnd w:id="26"/>
+      <w:r>
+        <w:br w:type="page"/>
+      </w:r>
+      <w:r>
+        <w:rPr>
+          <w:rtl w:val="0"/>
+        </w:rPr>
+      </w:r>
+    </w:p>
+    <w:p>
+      <w:pPr>
+        <w:pStyle w:val="Heading1"/>
+        <w:rPr/>
+      </w:pPr>
+      <w:bookmarkStart w:colFirst="0" w:colLast="0" w:name="_pufzyhc3dhof" w:id="27"/>
       <w:bookmarkEnd w:id="27"/>
-      <w:r>
-        <w:br w:type="page"/>
-      </w:r>
-      <w:r>
-        <w:rPr>
-          <w:rtl w:val="0"/>
-        </w:rPr>
-      </w:r>
-    </w:p>
-    <w:p>
-      <w:pPr>
-        <w:pStyle w:val="Heading1"/>
-        <w:rPr/>
-      </w:pPr>
-      <w:bookmarkStart w:colFirst="0" w:colLast="0" w:name="_pufzyhc3dhof" w:id="28"/>
-      <w:bookmarkEnd w:id="28"/>
       <w:r>
         <w:rPr>
           <w:rtl w:val="0"/>
@@ -7701,8 +7823,8 @@
           <w:szCs w:val="32"/>
         </w:rPr>
       </w:pPr>
-      <w:bookmarkStart w:colFirst="0" w:colLast="0" w:name="_44sinio" w:id="29"/>
-      <w:bookmarkEnd w:id="29"/>
+      <w:bookmarkStart w:colFirst="0" w:colLast="0" w:name="_44sinio" w:id="28"/>
+      <w:bookmarkEnd w:id="28"/>
       <w:r>
         <w:rPr>
           <w:rtl w:val="0"/>
@@ -7840,24 +7962,24 @@
         <w:jc w:val="left"/>
         <w:rPr/>
       </w:pPr>
-      <w:bookmarkStart w:colFirst="0" w:colLast="0" w:name="_2jxsxqh" w:id="30"/>
+      <w:bookmarkStart w:colFirst="0" w:colLast="0" w:name="_2jxsxqh" w:id="29"/>
+      <w:bookmarkEnd w:id="29"/>
+      <w:r>
+        <w:br w:type="page"/>
+      </w:r>
+      <w:r>
+        <w:rPr>
+          <w:rtl w:val="0"/>
+        </w:rPr>
+      </w:r>
+    </w:p>
+    <w:p>
+      <w:pPr>
+        <w:pStyle w:val="Heading1"/>
+        <w:rPr/>
+      </w:pPr>
+      <w:bookmarkStart w:colFirst="0" w:colLast="0" w:name="_1j01ycfk9g7a" w:id="30"/>
       <w:bookmarkEnd w:id="30"/>
-      <w:r>
-        <w:br w:type="page"/>
-      </w:r>
-      <w:r>
-        <w:rPr>
-          <w:rtl w:val="0"/>
-        </w:rPr>
-      </w:r>
-    </w:p>
-    <w:p>
-      <w:pPr>
-        <w:pStyle w:val="Heading1"/>
-        <w:rPr/>
-      </w:pPr>
-      <w:bookmarkStart w:colFirst="0" w:colLast="0" w:name="_1j01ycfk9g7a" w:id="31"/>
-      <w:bookmarkEnd w:id="31"/>
       <w:r>
         <w:rPr>
           <w:rtl w:val="0"/>
@@ -8262,8 +8384,8 @@
           <w:szCs w:val="32"/>
         </w:rPr>
       </w:pPr>
-      <w:bookmarkStart w:colFirst="0" w:colLast="0" w:name="_z337ya" w:id="32"/>
-      <w:bookmarkEnd w:id="32"/>
+      <w:bookmarkStart w:colFirst="0" w:colLast="0" w:name="_z337ya" w:id="31"/>
+      <w:bookmarkEnd w:id="31"/>
       <w:r>
         <w:rPr>
           <w:rtl w:val="0"/>
@@ -8451,24 +8573,24 @@
         <w:jc w:val="left"/>
         <w:rPr/>
       </w:pPr>
-      <w:bookmarkStart w:colFirst="0" w:colLast="0" w:name="_3j2qqm3" w:id="33"/>
+      <w:bookmarkStart w:colFirst="0" w:colLast="0" w:name="_3j2qqm3" w:id="32"/>
+      <w:bookmarkEnd w:id="32"/>
+      <w:r>
+        <w:br w:type="page"/>
+      </w:r>
+      <w:r>
+        <w:rPr>
+          <w:rtl w:val="0"/>
+        </w:rPr>
+      </w:r>
+    </w:p>
+    <w:p>
+      <w:pPr>
+        <w:pStyle w:val="Heading1"/>
+        <w:rPr/>
+      </w:pPr>
+      <w:bookmarkStart w:colFirst="0" w:colLast="0" w:name="_1zljczeh5ehv" w:id="33"/>
       <w:bookmarkEnd w:id="33"/>
-      <w:r>
-        <w:br w:type="page"/>
-      </w:r>
-      <w:r>
-        <w:rPr>
-          <w:rtl w:val="0"/>
-        </w:rPr>
-      </w:r>
-    </w:p>
-    <w:p>
-      <w:pPr>
-        <w:pStyle w:val="Heading1"/>
-        <w:rPr/>
-      </w:pPr>
-      <w:bookmarkStart w:colFirst="0" w:colLast="0" w:name="_1zljczeh5ehv" w:id="34"/>
-      <w:bookmarkEnd w:id="34"/>
       <w:r>
         <w:rPr>
           <w:rtl w:val="0"/>
@@ -8791,8 +8913,8 @@
           <w:szCs w:val="24"/>
         </w:rPr>
       </w:pPr>
-      <w:bookmarkStart w:colFirst="0" w:colLast="0" w:name="_1y810tw" w:id="35"/>
-      <w:bookmarkEnd w:id="35"/>
+      <w:bookmarkStart w:colFirst="0" w:colLast="0" w:name="_1y810tw" w:id="34"/>
+      <w:bookmarkEnd w:id="34"/>
       <w:r>
         <w:br w:type="page"/>
       </w:r>
@@ -8811,8 +8933,8 @@
         <w:spacing w:after="0" w:before="0" w:line="240" w:lineRule="auto"/>
         <w:rPr/>
       </w:pPr>
-      <w:bookmarkStart w:colFirst="0" w:colLast="0" w:name="_j0i99nnb9mv0" w:id="36"/>
-      <w:bookmarkEnd w:id="36"/>
+      <w:bookmarkStart w:colFirst="0" w:colLast="0" w:name="_j0i99nnb9mv0" w:id="35"/>
+      <w:bookmarkEnd w:id="35"/>
       <w:r>
         <w:rPr>
           <w:rtl w:val="0"/>
@@ -9371,24 +9493,24 @@
         <w:jc w:val="left"/>
         <w:rPr/>
       </w:pPr>
-      <w:bookmarkStart w:colFirst="0" w:colLast="0" w:name="_4i7ojhp" w:id="37"/>
+      <w:bookmarkStart w:colFirst="0" w:colLast="0" w:name="_4i7ojhp" w:id="36"/>
+      <w:bookmarkEnd w:id="36"/>
+      <w:r>
+        <w:br w:type="page"/>
+      </w:r>
+      <w:r>
+        <w:rPr>
+          <w:rtl w:val="0"/>
+        </w:rPr>
+      </w:r>
+    </w:p>
+    <w:p>
+      <w:pPr>
+        <w:pStyle w:val="Heading1"/>
+        <w:rPr/>
+      </w:pPr>
+      <w:bookmarkStart w:colFirst="0" w:colLast="0" w:name="_20mtv6je1jzn" w:id="37"/>
       <w:bookmarkEnd w:id="37"/>
-      <w:r>
-        <w:br w:type="page"/>
-      </w:r>
-      <w:r>
-        <w:rPr>
-          <w:rtl w:val="0"/>
-        </w:rPr>
-      </w:r>
-    </w:p>
-    <w:p>
-      <w:pPr>
-        <w:pStyle w:val="Heading1"/>
-        <w:rPr/>
-      </w:pPr>
-      <w:bookmarkStart w:colFirst="0" w:colLast="0" w:name="_20mtv6je1jzn" w:id="38"/>
-      <w:bookmarkEnd w:id="38"/>
       <w:r>
         <w:rPr>
           <w:rtl w:val="0"/>
@@ -9418,12 +9540,12 @@
             <wp:extent cx="6324600" cy="1943100"/>
             <wp:effectExtent b="0" l="0" r="0" t="0"/>
             <wp:wrapTopAndBottom distB="0" distT="0"/>
-            <wp:docPr id="17" name="image1.jpg"/>
+            <wp:docPr id="17" name="image11.jpg"/>
             <a:graphic>
               <a:graphicData uri="http://schemas.openxmlformats.org/drawingml/2006/picture">
                 <pic:pic>
                   <pic:nvPicPr>
-                    <pic:cNvPr id="0" name="image1.jpg"/>
+                    <pic:cNvPr id="0" name="image11.jpg"/>
                     <pic:cNvPicPr preferRelativeResize="0"/>
                   </pic:nvPicPr>
                   <pic:blipFill>
@@ -9563,8 +9685,8 @@
         <w:jc w:val="left"/>
         <w:rPr/>
       </w:pPr>
-      <w:bookmarkStart w:colFirst="0" w:colLast="0" w:name="_2xcytpi" w:id="39"/>
-      <w:bookmarkEnd w:id="39"/>
+      <w:bookmarkStart w:colFirst="0" w:colLast="0" w:name="_2xcytpi" w:id="38"/>
+      <w:bookmarkEnd w:id="38"/>
       <w:r>
         <w:rPr>
           <w:rtl w:val="0"/>
@@ -9582,24 +9704,24 @@
         <w:jc w:val="left"/>
         <w:rPr/>
       </w:pPr>
-      <w:bookmarkStart w:colFirst="0" w:colLast="0" w:name="_mrdwy7hs80km" w:id="40"/>
+      <w:bookmarkStart w:colFirst="0" w:colLast="0" w:name="_mrdwy7hs80km" w:id="39"/>
+      <w:bookmarkEnd w:id="39"/>
+      <w:r>
+        <w:br w:type="page"/>
+      </w:r>
+      <w:r>
+        <w:rPr>
+          <w:rtl w:val="0"/>
+        </w:rPr>
+      </w:r>
+    </w:p>
+    <w:p>
+      <w:pPr>
+        <w:pStyle w:val="Heading1"/>
+        <w:rPr/>
+      </w:pPr>
+      <w:bookmarkStart w:colFirst="0" w:colLast="0" w:name="_h0l4svkt0dmx" w:id="40"/>
       <w:bookmarkEnd w:id="40"/>
-      <w:r>
-        <w:br w:type="page"/>
-      </w:r>
-      <w:r>
-        <w:rPr>
-          <w:rtl w:val="0"/>
-        </w:rPr>
-      </w:r>
-    </w:p>
-    <w:p>
-      <w:pPr>
-        <w:pStyle w:val="Heading1"/>
-        <w:rPr/>
-      </w:pPr>
-      <w:bookmarkStart w:colFirst="0" w:colLast="0" w:name="_h0l4svkt0dmx" w:id="41"/>
-      <w:bookmarkEnd w:id="41"/>
       <w:r>
         <w:rPr>
           <w:rtl w:val="0"/>
@@ -9629,12 +9751,12 @@
             <wp:extent cx="6515323" cy="3357897"/>
             <wp:effectExtent b="0" l="0" r="0" t="0"/>
             <wp:wrapTopAndBottom distB="0" distT="0"/>
-            <wp:docPr id="14" name="image17.jpg"/>
+            <wp:docPr id="14" name="image14.jpg"/>
             <a:graphic>
               <a:graphicData uri="http://schemas.openxmlformats.org/drawingml/2006/picture">
                 <pic:pic>
                   <pic:nvPicPr>
-                    <pic:cNvPr id="0" name="image17.jpg"/>
+                    <pic:cNvPr id="0" name="image14.jpg"/>
                     <pic:cNvPicPr preferRelativeResize="0"/>
                   </pic:nvPicPr>
                   <pic:blipFill>
@@ -9672,8 +9794,8 @@
           <w:szCs w:val="20"/>
         </w:rPr>
       </w:pPr>
-      <w:bookmarkStart w:colFirst="0" w:colLast="0" w:name="_1ci93xb" w:id="42"/>
-      <w:bookmarkEnd w:id="42"/>
+      <w:bookmarkStart w:colFirst="0" w:colLast="0" w:name="_1ci93xb" w:id="41"/>
+      <w:bookmarkEnd w:id="41"/>
       <w:r>
         <w:rPr>
           <w:rFonts w:ascii="Times New Roman" w:cs="Times New Roman" w:eastAsia="Times New Roman" w:hAnsi="Times New Roman"/>
@@ -9699,8 +9821,8 @@
           <w:szCs w:val="20"/>
         </w:rPr>
       </w:pPr>
-      <w:bookmarkStart w:colFirst="0" w:colLast="0" w:name="_3whwml4" w:id="43"/>
-      <w:bookmarkEnd w:id="43"/>
+      <w:bookmarkStart w:colFirst="0" w:colLast="0" w:name="_3whwml4" w:id="42"/>
+      <w:bookmarkEnd w:id="42"/>
       <w:r>
         <w:rPr>
           <w:rtl w:val="0"/>
@@ -9720,8 +9842,8 @@
           <w:szCs w:val="20"/>
         </w:rPr>
       </w:pPr>
-      <w:bookmarkStart w:colFirst="0" w:colLast="0" w:name="_2bn6wsx" w:id="44"/>
-      <w:bookmarkEnd w:id="44"/>
+      <w:bookmarkStart w:colFirst="0" w:colLast="0" w:name="_2bn6wsx" w:id="43"/>
+      <w:bookmarkEnd w:id="43"/>
       <w:r>
         <w:rPr>
           <w:rFonts w:ascii="Times New Roman" w:cs="Times New Roman" w:eastAsia="Times New Roman" w:hAnsi="Times New Roman"/>
@@ -9789,8 +9911,8 @@
           <w:szCs w:val="20"/>
         </w:rPr>
       </w:pPr>
-      <w:bookmarkStart w:colFirst="0" w:colLast="0" w:name="_qsh70q" w:id="45"/>
-      <w:bookmarkEnd w:id="45"/>
+      <w:bookmarkStart w:colFirst="0" w:colLast="0" w:name="_qsh70q" w:id="44"/>
+      <w:bookmarkEnd w:id="44"/>
       <w:r>
         <w:rPr>
           <w:rtl w:val="0"/>
@@ -9810,8 +9932,8 @@
           <w:szCs w:val="20"/>
         </w:rPr>
       </w:pPr>
-      <w:bookmarkStart w:colFirst="0" w:colLast="0" w:name="_3as4poj" w:id="46"/>
-      <w:bookmarkEnd w:id="46"/>
+      <w:bookmarkStart w:colFirst="0" w:colLast="0" w:name="_3as4poj" w:id="45"/>
+      <w:bookmarkEnd w:id="45"/>
       <w:r>
         <w:rPr>
           <w:rtl w:val="0"/>
@@ -9831,8 +9953,8 @@
           <w:szCs w:val="20"/>
         </w:rPr>
       </w:pPr>
-      <w:bookmarkStart w:colFirst="0" w:colLast="0" w:name="_1pxezwc" w:id="47"/>
-      <w:bookmarkEnd w:id="47"/>
+      <w:bookmarkStart w:colFirst="0" w:colLast="0" w:name="_1pxezwc" w:id="46"/>
+      <w:bookmarkEnd w:id="46"/>
       <w:r>
         <w:rPr>
           <w:rtl w:val="0"/>
@@ -9852,8 +9974,8 @@
           <w:szCs w:val="20"/>
         </w:rPr>
       </w:pPr>
-      <w:bookmarkStart w:colFirst="0" w:colLast="0" w:name="_49x2ik5" w:id="48"/>
-      <w:bookmarkEnd w:id="48"/>
+      <w:bookmarkStart w:colFirst="0" w:colLast="0" w:name="_49x2ik5" w:id="47"/>
+      <w:bookmarkEnd w:id="47"/>
       <w:r>
         <w:rPr>
           <w:rtl w:val="0"/>
@@ -9874,24 +9996,24 @@
           <w:szCs w:val="26"/>
         </w:rPr>
       </w:pPr>
-      <w:bookmarkStart w:colFirst="0" w:colLast="0" w:name="_3o7alnk" w:id="49"/>
+      <w:bookmarkStart w:colFirst="0" w:colLast="0" w:name="_3o7alnk" w:id="48"/>
+      <w:bookmarkEnd w:id="48"/>
+      <w:r>
+        <w:br w:type="page"/>
+      </w:r>
+      <w:r>
+        <w:rPr>
+          <w:rtl w:val="0"/>
+        </w:rPr>
+      </w:r>
+    </w:p>
+    <w:p>
+      <w:pPr>
+        <w:pStyle w:val="Heading1"/>
+        <w:rPr/>
+      </w:pPr>
+      <w:bookmarkStart w:colFirst="0" w:colLast="0" w:name="_xe3473tdbza8" w:id="49"/>
       <w:bookmarkEnd w:id="49"/>
-      <w:r>
-        <w:br w:type="page"/>
-      </w:r>
-      <w:r>
-        <w:rPr>
-          <w:rtl w:val="0"/>
-        </w:rPr>
-      </w:r>
-    </w:p>
-    <w:p>
-      <w:pPr>
-        <w:pStyle w:val="Heading1"/>
-        <w:rPr/>
-      </w:pPr>
-      <w:bookmarkStart w:colFirst="0" w:colLast="0" w:name="_xe3473tdbza8" w:id="50"/>
-      <w:bookmarkEnd w:id="50"/>
       <w:r>
         <w:rPr>
           <w:rtl w:val="0"/>
@@ -10155,24 +10277,24 @@
           <w:szCs w:val="24"/>
         </w:rPr>
       </w:pPr>
-      <w:bookmarkStart w:colFirst="0" w:colLast="0" w:name="_41mghml" w:id="51"/>
+      <w:bookmarkStart w:colFirst="0" w:colLast="0" w:name="_41mghml" w:id="50"/>
+      <w:bookmarkEnd w:id="50"/>
+      <w:r>
+        <w:br w:type="page"/>
+      </w:r>
+      <w:r>
+        <w:rPr>
+          <w:rtl w:val="0"/>
+        </w:rPr>
+      </w:r>
+    </w:p>
+    <w:p>
+      <w:pPr>
+        <w:pStyle w:val="Heading1"/>
+        <w:rPr/>
+      </w:pPr>
+      <w:bookmarkStart w:colFirst="0" w:colLast="0" w:name="_2rfsuc5fw7a9" w:id="51"/>
       <w:bookmarkEnd w:id="51"/>
-      <w:r>
-        <w:br w:type="page"/>
-      </w:r>
-      <w:r>
-        <w:rPr>
-          <w:rtl w:val="0"/>
-        </w:rPr>
-      </w:r>
-    </w:p>
-    <w:p>
-      <w:pPr>
-        <w:pStyle w:val="Heading1"/>
-        <w:rPr/>
-      </w:pPr>
-      <w:bookmarkStart w:colFirst="0" w:colLast="0" w:name="_2rfsuc5fw7a9" w:id="52"/>
-      <w:bookmarkEnd w:id="52"/>
       <w:r>
         <w:rPr>
           <w:rtl w:val="0"/>
@@ -10202,12 +10324,12 @@
             <wp:extent cx="5858540" cy="6188083"/>
             <wp:effectExtent b="0" l="0" r="0" t="0"/>
             <wp:wrapSquare wrapText="bothSides" distB="0" distT="0" distL="114300" distR="114300"/>
-            <wp:docPr id="16" name="image2.jpg"/>
+            <wp:docPr id="16" name="image7.jpg"/>
             <a:graphic>
               <a:graphicData uri="http://schemas.openxmlformats.org/drawingml/2006/picture">
                 <pic:pic>
                   <pic:nvPicPr>
-                    <pic:cNvPr id="0" name="image2.jpg"/>
+                    <pic:cNvPr id="0" name="image7.jpg"/>
                     <pic:cNvPicPr preferRelativeResize="0"/>
                   </pic:nvPicPr>
                   <pic:blipFill>
@@ -10306,24 +10428,24 @@
           <w:szCs w:val="24"/>
         </w:rPr>
       </w:pPr>
-      <w:bookmarkStart w:colFirst="0" w:colLast="0" w:name="_2grqrue" w:id="53"/>
+      <w:bookmarkStart w:colFirst="0" w:colLast="0" w:name="_2grqrue" w:id="52"/>
+      <w:bookmarkEnd w:id="52"/>
+      <w:r>
+        <w:br w:type="page"/>
+      </w:r>
+      <w:r>
+        <w:rPr>
+          <w:rtl w:val="0"/>
+        </w:rPr>
+      </w:r>
+    </w:p>
+    <w:p>
+      <w:pPr>
+        <w:pStyle w:val="Heading1"/>
+        <w:rPr/>
+      </w:pPr>
+      <w:bookmarkStart w:colFirst="0" w:colLast="0" w:name="_8446oek4fz94" w:id="53"/>
       <w:bookmarkEnd w:id="53"/>
-      <w:r>
-        <w:br w:type="page"/>
-      </w:r>
-      <w:r>
-        <w:rPr>
-          <w:rtl w:val="0"/>
-        </w:rPr>
-      </w:r>
-    </w:p>
-    <w:p>
-      <w:pPr>
-        <w:pStyle w:val="Heading1"/>
-        <w:rPr/>
-      </w:pPr>
-      <w:bookmarkStart w:colFirst="0" w:colLast="0" w:name="_8446oek4fz94" w:id="54"/>
-      <w:bookmarkEnd w:id="54"/>
       <w:r>
         <w:rPr>
           <w:rtl w:val="0"/>
@@ -10347,8 +10469,8 @@
           <w:szCs w:val="28"/>
         </w:rPr>
       </w:pPr>
-      <w:bookmarkStart w:colFirst="0" w:colLast="0" w:name="_vx1227" w:id="55"/>
-      <w:bookmarkEnd w:id="55"/>
+      <w:bookmarkStart w:colFirst="0" w:colLast="0" w:name="_vx1227" w:id="54"/>
+      <w:bookmarkEnd w:id="54"/>
       <w:r>
         <w:rPr>
           <w:rtl w:val="0"/>
@@ -11083,8 +11205,8 @@
         <w:jc w:val="center"/>
         <w:rPr/>
       </w:pPr>
-      <w:bookmarkStart w:colFirst="0" w:colLast="0" w:name="_3fwokq0" w:id="56"/>
-      <w:bookmarkEnd w:id="56"/>
+      <w:bookmarkStart w:colFirst="0" w:colLast="0" w:name="_3fwokq0" w:id="55"/>
+      <w:bookmarkEnd w:id="55"/>
       <w:r>
         <w:rPr>
           <w:rtl w:val="0"/>
@@ -11305,8 +11427,8 @@
           <w:szCs w:val="24"/>
         </w:rPr>
       </w:pPr>
-      <w:bookmarkStart w:colFirst="0" w:colLast="0" w:name="_1v1yuxt" w:id="57"/>
-      <w:bookmarkEnd w:id="57"/>
+      <w:bookmarkStart w:colFirst="0" w:colLast="0" w:name="_1v1yuxt" w:id="56"/>
+      <w:bookmarkEnd w:id="56"/>
       <w:r>
         <w:rPr>
           <w:rtl w:val="0"/>
@@ -11327,8 +11449,8 @@
           <w:szCs w:val="24"/>
         </w:rPr>
       </w:pPr>
-      <w:bookmarkStart w:colFirst="0" w:colLast="0" w:name="_8z1evwqonic2" w:id="58"/>
-      <w:bookmarkEnd w:id="58"/>
+      <w:bookmarkStart w:colFirst="0" w:colLast="0" w:name="_8z1evwqonic2" w:id="57"/>
+      <w:bookmarkEnd w:id="57"/>
       <w:r>
         <w:rPr>
           <w:rtl w:val="0"/>
@@ -11349,24 +11471,24 @@
           <w:szCs w:val="24"/>
         </w:rPr>
       </w:pPr>
-      <w:bookmarkStart w:colFirst="0" w:colLast="0" w:name="_pkf4pmegtgfd" w:id="59"/>
+      <w:bookmarkStart w:colFirst="0" w:colLast="0" w:name="_pkf4pmegtgfd" w:id="58"/>
+      <w:bookmarkEnd w:id="58"/>
+      <w:r>
+        <w:br w:type="page"/>
+      </w:r>
+      <w:r>
+        <w:rPr>
+          <w:rtl w:val="0"/>
+        </w:rPr>
+      </w:r>
+    </w:p>
+    <w:p>
+      <w:pPr>
+        <w:pStyle w:val="Heading1"/>
+        <w:rPr/>
+      </w:pPr>
+      <w:bookmarkStart w:colFirst="0" w:colLast="0" w:name="_bxjljc4ycpzg" w:id="59"/>
       <w:bookmarkEnd w:id="59"/>
-      <w:r>
-        <w:br w:type="page"/>
-      </w:r>
-      <w:r>
-        <w:rPr>
-          <w:rtl w:val="0"/>
-        </w:rPr>
-      </w:r>
-    </w:p>
-    <w:p>
-      <w:pPr>
-        <w:pStyle w:val="Heading1"/>
-        <w:rPr/>
-      </w:pPr>
-      <w:bookmarkStart w:colFirst="0" w:colLast="0" w:name="_bxjljc4ycpzg" w:id="60"/>
-      <w:bookmarkEnd w:id="60"/>
       <w:r>
         <w:rPr>
           <w:rtl w:val="0"/>
@@ -11401,12 +11523,12 @@
             <wp:extent cx="3007360" cy="5920740"/>
             <wp:effectExtent b="0" l="0" r="0" t="0"/>
             <wp:wrapSquare wrapText="bothSides" distB="0" distT="0" distL="0" distR="0"/>
-            <wp:docPr id="15" name="image7.jpg"/>
+            <wp:docPr id="15" name="image15.jpg"/>
             <a:graphic>
               <a:graphicData uri="http://schemas.openxmlformats.org/drawingml/2006/picture">
                 <pic:pic>
                   <pic:nvPicPr>
-                    <pic:cNvPr id="0" name="image7.jpg"/>
+                    <pic:cNvPr id="0" name="image15.jpg"/>
                     <pic:cNvPicPr preferRelativeResize="0"/>
                   </pic:nvPicPr>
                   <pic:blipFill>
@@ -11443,12 +11565,12 @@
             <wp:extent cx="2688590" cy="5822950"/>
             <wp:effectExtent b="0" l="0" r="0" t="0"/>
             <wp:wrapTopAndBottom distB="0" distT="0"/>
-            <wp:docPr id="3" name="image10.jpg"/>
+            <wp:docPr id="3" name="image2.jpg"/>
             <a:graphic>
               <a:graphicData uri="http://schemas.openxmlformats.org/drawingml/2006/picture">
                 <pic:pic>
                   <pic:nvPicPr>
-                    <pic:cNvPr id="0" name="image10.jpg"/>
+                    <pic:cNvPr id="0" name="image2.jpg"/>
                     <pic:cNvPicPr preferRelativeResize="0"/>
                   </pic:nvPicPr>
                   <pic:blipFill>
@@ -11583,12 +11705,12 @@
             <wp:extent cx="2799715" cy="6063615"/>
             <wp:effectExtent b="0" l="0" r="0" t="0"/>
             <wp:wrapSquare wrapText="bothSides" distB="0" distT="0" distL="114300" distR="114300"/>
-            <wp:docPr id="4" name="image9.png"/>
+            <wp:docPr id="4" name="image8.png"/>
             <a:graphic>
               <a:graphicData uri="http://schemas.openxmlformats.org/drawingml/2006/picture">
                 <pic:pic>
                   <pic:nvPicPr>
-                    <pic:cNvPr id="0" name="image9.png"/>
+                    <pic:cNvPr id="0" name="image8.png"/>
                     <pic:cNvPicPr preferRelativeResize="0"/>
                   </pic:nvPicPr>
                   <pic:blipFill>
@@ -11645,12 +11767,12 @@
             <wp:extent cx="3086100" cy="6684645"/>
             <wp:effectExtent b="0" l="0" r="0" t="0"/>
             <wp:wrapSquare wrapText="bothSides" distB="0" distT="0" distL="114300" distR="114300"/>
-            <wp:docPr id="12" name="image8.png"/>
+            <wp:docPr id="12" name="image4.png"/>
             <a:graphic>
               <a:graphicData uri="http://schemas.openxmlformats.org/drawingml/2006/picture">
                 <pic:pic>
                   <pic:nvPicPr>
-                    <pic:cNvPr id="0" name="image8.png"/>
+                    <pic:cNvPr id="0" name="image4.png"/>
                     <pic:cNvPicPr preferRelativeResize="0"/>
                   </pic:nvPicPr>
                   <pic:blipFill>
@@ -11687,12 +11809,12 @@
             <wp:extent cx="3124200" cy="6696710"/>
             <wp:effectExtent b="0" l="0" r="0" t="0"/>
             <wp:wrapSquare wrapText="bothSides" distB="0" distT="0" distL="114300" distR="114300"/>
-            <wp:docPr id="11" name="image16.png"/>
+            <wp:docPr id="11" name="image1.png"/>
             <a:graphic>
               <a:graphicData uri="http://schemas.openxmlformats.org/drawingml/2006/picture">
                 <pic:pic>
                   <pic:nvPicPr>
-                    <pic:cNvPr id="0" name="image16.png"/>
+                    <pic:cNvPr id="0" name="image1.png"/>
                     <pic:cNvPicPr preferRelativeResize="0"/>
                   </pic:nvPicPr>
                   <pic:blipFill>
@@ -11804,12 +11926,12 @@
             <wp:extent cx="3124200" cy="6696710"/>
             <wp:effectExtent b="0" l="0" r="0" t="0"/>
             <wp:wrapSquare wrapText="bothSides" distB="0" distT="0" distL="114300" distR="114300"/>
-            <wp:docPr id="10" name="image16.png"/>
+            <wp:docPr id="10" name="image1.png"/>
             <a:graphic>
               <a:graphicData uri="http://schemas.openxmlformats.org/drawingml/2006/picture">
                 <pic:pic>
                   <pic:nvPicPr>
-                    <pic:cNvPr id="0" name="image16.png"/>
+                    <pic:cNvPr id="0" name="image1.png"/>
                     <pic:cNvPicPr preferRelativeResize="0"/>
                   </pic:nvPicPr>
                   <pic:blipFill>
@@ -11846,12 +11968,12 @@
             <wp:extent cx="3086100" cy="6684645"/>
             <wp:effectExtent b="0" l="0" r="0" t="0"/>
             <wp:wrapSquare wrapText="bothSides" distB="0" distT="0" distL="114300" distR="114300"/>
-            <wp:docPr id="9" name="image8.png"/>
+            <wp:docPr id="9" name="image4.png"/>
             <a:graphic>
               <a:graphicData uri="http://schemas.openxmlformats.org/drawingml/2006/picture">
                 <pic:pic>
                   <pic:nvPicPr>
-                    <pic:cNvPr id="0" name="image8.png"/>
+                    <pic:cNvPr id="0" name="image4.png"/>
                     <pic:cNvPicPr preferRelativeResize="0"/>
                   </pic:nvPicPr>
                   <pic:blipFill>
@@ -11881,8 +12003,8 @@
         <w:pStyle w:val="Heading1"/>
         <w:rPr/>
       </w:pPr>
-      <w:bookmarkStart w:colFirst="0" w:colLast="0" w:name="_6yuztwginmlg" w:id="61"/>
-      <w:bookmarkEnd w:id="61"/>
+      <w:bookmarkStart w:colFirst="0" w:colLast="0" w:name="_6yuztwginmlg" w:id="60"/>
+      <w:bookmarkEnd w:id="60"/>
       <w:r>
         <w:rPr>
           <w:rtl w:val="0"/>
@@ -11909,12 +12031,12 @@
           <wp:inline distB="114300" distT="114300" distL="114300" distR="114300">
             <wp:extent cx="5731200" cy="6324600"/>
             <wp:effectExtent b="0" l="0" r="0" t="0"/>
-            <wp:docPr id="2" name="image3.png"/>
+            <wp:docPr id="2" name="image9.png"/>
             <a:graphic>
               <a:graphicData uri="http://schemas.openxmlformats.org/drawingml/2006/picture">
                 <pic:pic>
                   <pic:nvPicPr>
-                    <pic:cNvPr id="0" name="image3.png"/>
+                    <pic:cNvPr id="0" name="image9.png"/>
                     <pic:cNvPicPr preferRelativeResize="0"/>
                   </pic:nvPicPr>
                   <pic:blipFill>
@@ -13010,15 +13132,29 @@
         <w:jc w:val="left"/>
         <w:rPr/>
       </w:pPr>
-      <w:bookmarkStart w:colFirst="0" w:colLast="0" w:name="_vckkxp4xse6" w:id="62"/>
+      <w:bookmarkStart w:colFirst="0" w:colLast="0" w:name="_vckkxp4xse6" w:id="61"/>
+      <w:bookmarkEnd w:id="61"/>
+      <w:r>
+        <w:br w:type="page"/>
+      </w:r>
+      <w:r>
+        <w:rPr>
+          <w:rtl w:val="0"/>
+        </w:rPr>
+      </w:r>
+    </w:p>
+    <w:p>
+      <w:pPr>
+        <w:pStyle w:val="Heading1"/>
+        <w:rPr/>
+      </w:pPr>
+      <w:bookmarkStart w:colFirst="0" w:colLast="0" w:name="_4krcgrto93mv" w:id="62"/>
       <w:bookmarkEnd w:id="62"/>
       <w:r>
-        <w:br w:type="page"/>
-      </w:r>
-      <w:r>
-        <w:rPr>
-          <w:rtl w:val="0"/>
-        </w:rPr>
+        <w:rPr>
+          <w:rtl w:val="0"/>
+        </w:rPr>
+        <w:t xml:space="preserve">DIAGRAMA DE CLASSE</w:t>
       </w:r>
     </w:p>
     <w:p>
@@ -13026,34 +13162,20 @@
         <w:pStyle w:val="Heading1"/>
         <w:rPr/>
       </w:pPr>
-      <w:bookmarkStart w:colFirst="0" w:colLast="0" w:name="_4krcgrto93mv" w:id="63"/>
+      <w:bookmarkStart w:colFirst="0" w:colLast="0" w:name="_oexovvfbmuy2" w:id="63"/>
       <w:bookmarkEnd w:id="63"/>
-      <w:r>
-        <w:rPr>
-          <w:rtl w:val="0"/>
-        </w:rPr>
-        <w:t xml:space="preserve">DIAGRAMA DE CLASSE</w:t>
-      </w:r>
-    </w:p>
-    <w:p>
-      <w:pPr>
-        <w:pStyle w:val="Heading1"/>
-        <w:rPr/>
-      </w:pPr>
-      <w:bookmarkStart w:colFirst="0" w:colLast="0" w:name="_oexovvfbmuy2" w:id="64"/>
-      <w:bookmarkEnd w:id="64"/>
       <w:r>
         <w:rPr/>
         <w:drawing>
           <wp:inline distB="114300" distT="114300" distL="114300" distR="114300">
             <wp:extent cx="6264600" cy="4940300"/>
             <wp:effectExtent b="0" l="0" r="0" t="0"/>
-            <wp:docPr id="7" name="image11.png"/>
+            <wp:docPr id="7" name="image3.png"/>
             <a:graphic>
               <a:graphicData uri="http://schemas.openxmlformats.org/drawingml/2006/picture">
                 <pic:pic>
                   <pic:nvPicPr>
-                    <pic:cNvPr id="0" name="image11.png"/>
+                    <pic:cNvPr id="0" name="image3.png"/>
                     <pic:cNvPicPr preferRelativeResize="0"/>
                   </pic:nvPicPr>
                   <pic:blipFill>
@@ -13091,34 +13213,34 @@
         <w:pStyle w:val="Heading1"/>
         <w:rPr/>
       </w:pPr>
-      <w:bookmarkStart w:colFirst="0" w:colLast="0" w:name="_nrqpbdjrg8bb" w:id="65"/>
+      <w:bookmarkStart w:colFirst="0" w:colLast="0" w:name="_nrqpbdjrg8bb" w:id="64"/>
+      <w:bookmarkEnd w:id="64"/>
+      <w:r>
+        <w:rPr>
+          <w:rtl w:val="0"/>
+        </w:rPr>
+        <w:t xml:space="preserve">MODELO ENTIDADE RELACIONAMENTO</w:t>
+      </w:r>
+    </w:p>
+    <w:p>
+      <w:pPr>
+        <w:pStyle w:val="Heading1"/>
+        <w:rPr/>
+      </w:pPr>
+      <w:bookmarkStart w:colFirst="0" w:colLast="0" w:name="_819s1t9d8tke" w:id="65"/>
       <w:bookmarkEnd w:id="65"/>
-      <w:r>
-        <w:rPr>
-          <w:rtl w:val="0"/>
-        </w:rPr>
-        <w:t xml:space="preserve">MODELO ENTIDADE RELACIONAMENTO</w:t>
-      </w:r>
-    </w:p>
-    <w:p>
-      <w:pPr>
-        <w:pStyle w:val="Heading1"/>
-        <w:rPr/>
-      </w:pPr>
-      <w:bookmarkStart w:colFirst="0" w:colLast="0" w:name="_819s1t9d8tke" w:id="66"/>
-      <w:bookmarkEnd w:id="66"/>
       <w:r>
         <w:rPr/>
         <w:drawing>
           <wp:inline distB="114300" distT="114300" distL="114300" distR="114300">
             <wp:extent cx="6264600" cy="4394200"/>
             <wp:effectExtent b="0" l="0" r="0" t="0"/>
-            <wp:docPr id="1" name="image4.png"/>
+            <wp:docPr id="1" name="image10.png"/>
             <a:graphic>
               <a:graphicData uri="http://schemas.openxmlformats.org/drawingml/2006/picture">
                 <pic:pic>
                   <pic:nvPicPr>
-                    <pic:cNvPr id="0" name="image4.png"/>
+                    <pic:cNvPr id="0" name="image10.png"/>
                     <pic:cNvPicPr preferRelativeResize="0"/>
                   </pic:nvPicPr>
                   <pic:blipFill>
@@ -13167,7 +13289,7 @@
         <w:rPr>
           <w:rtl w:val="0"/>
         </w:rPr>
-        <w:t xml:space="preserve">https://github.com/Including-group/projeto-integrador/blob/main/bdIncluding%20(1).sql</w:t>
+        <w:t xml:space="preserve">https://github.com/Including-group/projeto-integrador/blob/main/bdIncluding.sql</w:t>
       </w:r>
       <w:r>
         <w:br w:type="page"/>
@@ -13183,8 +13305,8 @@
         <w:pStyle w:val="Heading1"/>
         <w:rPr/>
       </w:pPr>
-      <w:bookmarkStart w:colFirst="0" w:colLast="0" w:name="_4tkwc99kcoku" w:id="67"/>
-      <w:bookmarkEnd w:id="67"/>
+      <w:bookmarkStart w:colFirst="0" w:colLast="0" w:name="_4tkwc99kcoku" w:id="66"/>
+      <w:bookmarkEnd w:id="66"/>
       <w:r>
         <w:rPr>
           <w:rtl w:val="0"/>
@@ -13241,8 +13363,8 @@
         <w:ind w:firstLine="720"/>
         <w:rPr/>
       </w:pPr>
-      <w:bookmarkStart w:colFirst="0" w:colLast="0" w:name="_ufb6ozy0t18o" w:id="68"/>
-      <w:bookmarkEnd w:id="68"/>
+      <w:bookmarkStart w:colFirst="0" w:colLast="0" w:name="_ufb6ozy0t18o" w:id="67"/>
+      <w:bookmarkEnd w:id="67"/>
       <w:r>
         <w:rPr>
           <w:rtl w:val="0"/>
@@ -14117,8 +14239,8 @@
           <w:pgMar w:bottom="280" w:top="1580" w:left="1020" w:right="1020" w:header="1144" w:footer="0"/>
         </w:sectPr>
       </w:pPr>
-      <w:bookmarkStart w:colFirst="0" w:colLast="0" w:name="_x8wfwksn2c4r" w:id="69"/>
-      <w:bookmarkEnd w:id="69"/>
+      <w:bookmarkStart w:colFirst="0" w:colLast="0" w:name="_x8wfwksn2c4r" w:id="68"/>
+      <w:bookmarkEnd w:id="68"/>
       <w:r>
         <w:rPr>
           <w:rtl w:val="0"/>
@@ -14197,12 +14319,12 @@
           <wp:inline distB="0" distT="0" distL="0" distR="0">
             <wp:extent cx="5731200" cy="3251200"/>
             <wp:effectExtent b="0" l="0" r="0" t="0"/>
-            <wp:docPr id="20" name="image18.png"/>
+            <wp:docPr id="20" name="image17.png"/>
             <a:graphic>
               <a:graphicData uri="http://schemas.openxmlformats.org/drawingml/2006/picture">
                 <pic:pic>
                   <pic:nvPicPr>
-                    <pic:cNvPr id="0" name="image18.png"/>
+                    <pic:cNvPr id="0" name="image17.png"/>
                     <pic:cNvPicPr preferRelativeResize="0"/>
                   </pic:nvPicPr>
                   <pic:blipFill>
@@ -14234,12 +14356,12 @@
           <wp:inline distB="0" distT="0" distL="0" distR="0">
             <wp:extent cx="5731200" cy="3251200"/>
             <wp:effectExtent b="0" l="0" r="0" t="0"/>
-            <wp:docPr id="21" name="image19.png"/>
+            <wp:docPr id="21" name="image18.png"/>
             <a:graphic>
               <a:graphicData uri="http://schemas.openxmlformats.org/drawingml/2006/picture">
                 <pic:pic>
                   <pic:nvPicPr>
-                    <pic:cNvPr id="0" name="image19.png"/>
+                    <pic:cNvPr id="0" name="image18.png"/>
                     <pic:cNvPicPr preferRelativeResize="0"/>
                   </pic:nvPicPr>
                   <pic:blipFill>
@@ -15198,12 +15320,12 @@
             <wp:extent cx="2867025" cy="5715000"/>
             <wp:effectExtent b="0" l="0" r="0" t="0"/>
             <wp:wrapTopAndBottom distB="0" distT="0"/>
-            <wp:docPr id="8" name="image14.png"/>
+            <wp:docPr id="8" name="image16.png"/>
             <a:graphic>
               <a:graphicData uri="http://schemas.openxmlformats.org/drawingml/2006/picture">
                 <pic:pic>
                   <pic:nvPicPr>
-                    <pic:cNvPr id="0" name="image14.png"/>
+                    <pic:cNvPr id="0" name="image16.png"/>
                     <pic:cNvPicPr preferRelativeResize="0"/>
                   </pic:nvPicPr>
                   <pic:blipFill>
@@ -15469,12 +15591,12 @@
           <wp:extent cx="1971675" cy="8105775"/>
           <wp:effectExtent b="0" l="0" r="0" t="0"/>
           <wp:wrapSquare wrapText="bothSides" distB="0" distT="0" distL="114300" distR="114300"/>
-          <wp:docPr id="5" name="image15.png"/>
+          <wp:docPr id="5" name="image19.png"/>
           <a:graphic>
             <a:graphicData uri="http://schemas.openxmlformats.org/drawingml/2006/picture">
               <pic:pic>
                 <pic:nvPicPr>
-                  <pic:cNvPr id="0" name="image15.png"/>
+                  <pic:cNvPr id="0" name="image19.png"/>
                   <pic:cNvPicPr preferRelativeResize="0"/>
                 </pic:nvPicPr>
                 <pic:blipFill>

</xml_diff>